<commit_message>
Se acualiza documentación, se adiciona poster, documento final sobre pensamiento crítico
</commit_message>
<xml_diff>
--- a/PensamientoCritico/Trabajo_final_Pensamiento_critico_Riesgos_IA.docx
+++ b/PensamientoCritico/Trabajo_final_Pensamiento_critico_Riesgos_IA.docx
@@ -3997,6 +3997,7 @@
           <w:rFonts w:ascii="Times New Roman" w:hAnsi="Times New Roman"/>
           <w:b/>
           <w:szCs w:val="22"/>
+          <w:highlight w:val="yellow"/>
         </w:rPr>
         <w:t>“</w:t>
       </w:r>
@@ -4007,6 +4008,7 @@
           <w:i/>
           <w:iCs/>
           <w:szCs w:val="22"/>
+          <w:highlight w:val="yellow"/>
         </w:rPr>
         <w:t>Talvez el último dinosaurio levantó la mirada hacia un cielo que parecía el mismo de siempre, sin comprender que una luz distante anunciaba el final de su era</w:t>
       </w:r>
@@ -4015,6 +4017,7 @@
           <w:rFonts w:ascii="Times New Roman" w:hAnsi="Times New Roman"/>
           <w:bCs/>
           <w:szCs w:val="22"/>
+          <w:highlight w:val="yellow"/>
         </w:rPr>
         <w:t>.</w:t>
       </w:r>
@@ -4023,6 +4026,7 @@
           <w:rFonts w:ascii="Times New Roman" w:hAnsi="Times New Roman"/>
           <w:bCs/>
           <w:szCs w:val="22"/>
+          <w:highlight w:val="yellow"/>
         </w:rPr>
         <w:t>”</w:t>
       </w:r>
@@ -4031,22 +4035,16 @@
           <w:rFonts w:ascii="Times New Roman" w:hAnsi="Times New Roman"/>
           <w:bCs/>
           <w:szCs w:val="22"/>
-        </w:rPr>
-        <w:t xml:space="preserve"> Ninguna criatura de aquel tiempo tenía la capacidad de entender lo que estaba ocurriendo: el cambio era demasiado grande, demasiado rápido, demasiado ajeno a su conciencia.</w:t>
-      </w:r>
-      <w:r>
-        <w:rPr>
-          <w:rFonts w:ascii="Times New Roman" w:hAnsi="Times New Roman"/>
-          <w:bCs/>
-          <w:szCs w:val="22"/>
-        </w:rPr>
-        <w:t xml:space="preserve"> De forma semejante la humanidad podría hallarse ante un desafío similar. Si no logramos comprender los riesgos estructurales</w:t>
-      </w:r>
-      <w:r>
-        <w:rPr>
-          <w:rFonts w:ascii="Times New Roman" w:hAnsi="Times New Roman"/>
-          <w:bCs/>
-          <w:szCs w:val="22"/>
+          <w:highlight w:val="yellow"/>
+        </w:rPr>
+        <w:t xml:space="preserve"> Ninguna criatura de aquel tiempo tenía la capacidad de entender lo que estaba ocurriendo: el cambio era demasiado grande, demasiado rápido, demasiado ajeno a su conciencia. De forma semejante la humanidad podría hallarse ante un desafío similar. Si no logramos comprender los riesgos estructurales</w:t>
+      </w:r>
+      <w:r>
+        <w:rPr>
+          <w:rFonts w:ascii="Times New Roman" w:hAnsi="Times New Roman"/>
+          <w:bCs/>
+          <w:szCs w:val="22"/>
+          <w:highlight w:val="yellow"/>
         </w:rPr>
         <w:t xml:space="preserve">, la opacidad y el potencial </w:t>
       </w:r>
@@ -4055,6 +4053,7 @@
           <w:rFonts w:ascii="Times New Roman" w:hAnsi="Times New Roman"/>
           <w:bCs/>
           <w:szCs w:val="22"/>
+          <w:highlight w:val="yellow"/>
         </w:rPr>
         <w:t xml:space="preserve">de la inteligencia artificial, como herramienta de dominio, </w:t>
       </w:r>
@@ -4063,30 +4062,16 @@
           <w:rFonts w:ascii="Times New Roman" w:hAnsi="Times New Roman"/>
           <w:bCs/>
           <w:szCs w:val="22"/>
-        </w:rPr>
-        <w:t>pod</w:t>
-      </w:r>
-      <w:r>
-        <w:rPr>
-          <w:rFonts w:ascii="Times New Roman" w:hAnsi="Times New Roman"/>
-          <w:bCs/>
-          <w:szCs w:val="22"/>
-        </w:rPr>
-        <w:t>rí</w:t>
-      </w:r>
-      <w:r>
-        <w:rPr>
-          <w:rFonts w:ascii="Times New Roman" w:hAnsi="Times New Roman"/>
-          <w:bCs/>
-          <w:szCs w:val="22"/>
-        </w:rPr>
-        <w:t>amos</w:t>
-      </w:r>
-      <w:r>
-        <w:rPr>
-          <w:rFonts w:ascii="Times New Roman" w:hAnsi="Times New Roman"/>
-          <w:bCs/>
-          <w:szCs w:val="22"/>
+          <w:highlight w:val="yellow"/>
+        </w:rPr>
+        <w:t>podríamos</w:t>
+      </w:r>
+      <w:r>
+        <w:rPr>
+          <w:rFonts w:ascii="Times New Roman" w:hAnsi="Times New Roman"/>
+          <w:bCs/>
+          <w:szCs w:val="22"/>
+          <w:highlight w:val="yellow"/>
         </w:rPr>
         <w:t xml:space="preserve"> presenciar transformaciones irreversibles sin advertirlo, como aquellos seres que no supieron que se habían extinguido. La historia no se repite, pero advierte: La ignorancia ante lo desconocido siempre ha sido el preludio del colapso</w:t>
       </w:r>
@@ -4095,6 +4080,7 @@
           <w:rFonts w:ascii="Times New Roman" w:hAnsi="Times New Roman"/>
           <w:bCs/>
           <w:szCs w:val="22"/>
+          <w:highlight w:val="yellow"/>
         </w:rPr>
         <w:t>.</w:t>
       </w:r>

</xml_diff>

<commit_message>
Actualizacion documento pensamiento crítico
</commit_message>
<xml_diff>
--- a/PensamientoCritico/Trabajo_final_Pensamiento_critico_Riesgos_IA.docx
+++ b/PensamientoCritico/Trabajo_final_Pensamiento_critico_Riesgos_IA.docx
@@ -326,7 +326,7 @@
           <w:bCs/>
           <w:szCs w:val="22"/>
         </w:rPr>
-        <w:t>20</w:t>
+        <w:t>2</w:t>
       </w:r>
       <w:r>
         <w:rPr>
@@ -335,7 +335,34 @@
           <w:bCs/>
           <w:szCs w:val="22"/>
         </w:rPr>
-        <w:t xml:space="preserve"> octubre de 2025</w:t>
+        <w:t>8</w:t>
+      </w:r>
+      <w:r>
+        <w:rPr>
+          <w:rFonts w:ascii="Times New Roman" w:hAnsi="Times New Roman"/>
+          <w:b/>
+          <w:bCs/>
+          <w:szCs w:val="22"/>
+        </w:rPr>
+        <w:t xml:space="preserve"> </w:t>
+      </w:r>
+      <w:r>
+        <w:rPr>
+          <w:rFonts w:ascii="Times New Roman" w:hAnsi="Times New Roman"/>
+          <w:b/>
+          <w:bCs/>
+          <w:szCs w:val="22"/>
+        </w:rPr>
+        <w:t>noviembre</w:t>
+      </w:r>
+      <w:r>
+        <w:rPr>
+          <w:rFonts w:ascii="Times New Roman" w:hAnsi="Times New Roman"/>
+          <w:b/>
+          <w:bCs/>
+          <w:szCs w:val="22"/>
+        </w:rPr>
+        <w:t xml:space="preserve"> de 2025</w:t>
       </w:r>
     </w:p>
     <w:p>

</xml_diff>